<commit_message>
last changes for hand in
</commit_message>
<xml_diff>
--- a/Documentation/TechnicalDocumentation/SystemArchitecture.docx
+++ b/Documentation/TechnicalDocumentation/SystemArchitecture.docx
@@ -314,7 +314,6 @@
                             </w:pPr>
                             <w:bookmarkStart w:id="2" w:name="_Hlk482958015"/>
                             <w:bookmarkEnd w:id="2"/>
-                            <w:proofErr w:type="spellStart"/>
                             <w:r>
                               <w:rPr>
                                 <w:sz w:val="96"/>
@@ -322,7 +321,6 @@
                               </w:rPr>
                               <w:t>Archivist</w:t>
                             </w:r>
-                            <w:proofErr w:type="spellEnd"/>
                           </w:p>
                           <w:p>
                             <w:pPr>
@@ -374,7 +372,6 @@
                       </w:pPr>
                       <w:bookmarkStart w:id="3" w:name="_Hlk482958015"/>
                       <w:bookmarkEnd w:id="3"/>
-                      <w:proofErr w:type="spellStart"/>
                       <w:r>
                         <w:rPr>
                           <w:sz w:val="96"/>
@@ -382,7 +379,6 @@
                         </w:rPr>
                         <w:t>Archivist</w:t>
                       </w:r>
-                      <w:proofErr w:type="spellEnd"/>
                     </w:p>
                     <w:p>
                       <w:pPr>
@@ -418,7 +414,7 @@
           <w:numId w:val="0"/>
         </w:numPr>
       </w:pPr>
-      <w:bookmarkStart w:id="4" w:name="_Toc486714017"/>
+      <w:bookmarkStart w:id="4" w:name="_Toc486877192"/>
       <w:r>
         <w:lastRenderedPageBreak/>
         <w:t>Inhaltsverzeichnis</w:t>
@@ -444,6 +440,8 @@
       <w:r>
         <w:fldChar w:fldCharType="separate"/>
       </w:r>
+      <w:bookmarkStart w:id="5" w:name="_GoBack"/>
+      <w:bookmarkEnd w:id="5"/>
       <w:r>
         <w:t>Inhaltsverzeichnis</w:t>
       </w:r>
@@ -454,7 +452,7 @@
         <w:fldChar w:fldCharType="begin"/>
       </w:r>
       <w:r>
-        <w:instrText xml:space="preserve"> PAGEREF _Toc486714017 \h </w:instrText>
+        <w:instrText xml:space="preserve"> PAGEREF _Toc486877192 \h </w:instrText>
       </w:r>
       <w:r>
         <w:fldChar w:fldCharType="separate"/>
@@ -498,7 +496,7 @@
         <w:fldChar w:fldCharType="begin"/>
       </w:r>
       <w:r>
-        <w:instrText xml:space="preserve"> PAGEREF _Toc486714018 \h </w:instrText>
+        <w:instrText xml:space="preserve"> PAGEREF _Toc486877193 \h </w:instrText>
       </w:r>
       <w:r>
         <w:fldChar w:fldCharType="separate"/>
@@ -542,7 +540,7 @@
         <w:fldChar w:fldCharType="begin"/>
       </w:r>
       <w:r>
-        <w:instrText xml:space="preserve"> PAGEREF _Toc486714019 \h </w:instrText>
+        <w:instrText xml:space="preserve"> PAGEREF _Toc486877194 \h </w:instrText>
       </w:r>
       <w:r>
         <w:fldChar w:fldCharType="separate"/>
@@ -584,7 +582,7 @@
         <w:fldChar w:fldCharType="begin"/>
       </w:r>
       <w:r>
-        <w:instrText xml:space="preserve"> PAGEREF _Toc486714020 \h </w:instrText>
+        <w:instrText xml:space="preserve"> PAGEREF _Toc486877195 \h </w:instrText>
       </w:r>
       <w:r>
         <w:fldChar w:fldCharType="separate"/>
@@ -626,7 +624,7 @@
         <w:fldChar w:fldCharType="begin"/>
       </w:r>
       <w:r>
-        <w:instrText xml:space="preserve"> PAGEREF _Toc486714021 \h </w:instrText>
+        <w:instrText xml:space="preserve"> PAGEREF _Toc486877196 \h </w:instrText>
       </w:r>
       <w:r>
         <w:fldChar w:fldCharType="separate"/>
@@ -668,7 +666,7 @@
         <w:fldChar w:fldCharType="begin"/>
       </w:r>
       <w:r>
-        <w:instrText xml:space="preserve"> PAGEREF _Toc486714022 \h </w:instrText>
+        <w:instrText xml:space="preserve"> PAGEREF _Toc486877197 \h </w:instrText>
       </w:r>
       <w:r>
         <w:fldChar w:fldCharType="separate"/>
@@ -710,7 +708,7 @@
         <w:fldChar w:fldCharType="begin"/>
       </w:r>
       <w:r>
-        <w:instrText xml:space="preserve"> PAGEREF _Toc486714023 \h </w:instrText>
+        <w:instrText xml:space="preserve"> PAGEREF _Toc486877198 \h </w:instrText>
       </w:r>
       <w:r>
         <w:fldChar w:fldCharType="separate"/>
@@ -752,7 +750,7 @@
         <w:fldChar w:fldCharType="begin"/>
       </w:r>
       <w:r>
-        <w:instrText xml:space="preserve"> PAGEREF _Toc486714024 \h </w:instrText>
+        <w:instrText xml:space="preserve"> PAGEREF _Toc486877199 \h </w:instrText>
       </w:r>
       <w:r>
         <w:fldChar w:fldCharType="separate"/>
@@ -794,7 +792,7 @@
         <w:fldChar w:fldCharType="begin"/>
       </w:r>
       <w:r>
-        <w:instrText xml:space="preserve"> PAGEREF _Toc486714025 \h </w:instrText>
+        <w:instrText xml:space="preserve"> PAGEREF _Toc486877200 \h </w:instrText>
       </w:r>
       <w:r>
         <w:fldChar w:fldCharType="separate"/>
@@ -836,183 +834,12 @@
         <w:fldChar w:fldCharType="begin"/>
       </w:r>
       <w:r>
-        <w:instrText xml:space="preserve"> PAGEREF _Toc486714026 \h </w:instrText>
+        <w:instrText xml:space="preserve"> PAGEREF _Toc486877201 \h </w:instrText>
       </w:r>
       <w:r>
         <w:fldChar w:fldCharType="separate"/>
       </w:r>
       <w:r>
-        <w:t>6</w:t>
-      </w:r>
-      <w:r>
-        <w:fldChar w:fldCharType="end"/>
-      </w:r>
-    </w:p>
-    <w:p>
-      <w:pPr>
-        <w:pStyle w:val="Verzeichnis3"/>
-        <w:rPr>
-          <w:rFonts w:asciiTheme="minorHAnsi" w:eastAsiaTheme="minorEastAsia" w:hAnsiTheme="minorHAnsi" w:cstheme="minorBidi"/>
-          <w:szCs w:val="22"/>
-          <w:lang w:val="en-GB" w:eastAsia="de-AT"/>
-        </w:rPr>
-      </w:pPr>
-      <w:r>
-        <w:rPr>
-          <w:lang w:val="en-GB"/>
-        </w:rPr>
-        <w:t>2.3.1</w:t>
-      </w:r>
-      <w:r>
-        <w:rPr>
-          <w:rFonts w:asciiTheme="minorHAnsi" w:eastAsiaTheme="minorEastAsia" w:hAnsiTheme="minorHAnsi" w:cstheme="minorBidi"/>
-          <w:szCs w:val="22"/>
-          <w:lang w:val="en-GB" w:eastAsia="de-AT"/>
-        </w:rPr>
-        <w:tab/>
-      </w:r>
-      <w:r>
-        <w:rPr>
-          <w:lang w:val="en-GB"/>
-        </w:rPr>
-        <w:t>Genre – Genre</w:t>
-      </w:r>
-      <w:r>
-        <w:rPr>
-          <w:lang w:val="en-GB"/>
-        </w:rPr>
-        <w:tab/>
-      </w:r>
-      <w:r>
-        <w:fldChar w:fldCharType="begin"/>
-      </w:r>
-      <w:r>
-        <w:rPr>
-          <w:lang w:val="en-GB"/>
-        </w:rPr>
-        <w:instrText xml:space="preserve"> PAGEREF _Toc486714027 \h </w:instrText>
-      </w:r>
-      <w:r>
-        <w:fldChar w:fldCharType="separate"/>
-      </w:r>
-      <w:r>
-        <w:rPr>
-          <w:lang w:val="en-GB"/>
-        </w:rPr>
-        <w:t>6</w:t>
-      </w:r>
-      <w:r>
-        <w:fldChar w:fldCharType="end"/>
-      </w:r>
-    </w:p>
-    <w:p>
-      <w:pPr>
-        <w:pStyle w:val="Verzeichnis3"/>
-        <w:rPr>
-          <w:rFonts w:asciiTheme="minorHAnsi" w:eastAsiaTheme="minorEastAsia" w:hAnsiTheme="minorHAnsi" w:cstheme="minorBidi"/>
-          <w:szCs w:val="22"/>
-          <w:lang w:val="en-GB" w:eastAsia="de-AT"/>
-        </w:rPr>
-      </w:pPr>
-      <w:r>
-        <w:rPr>
-          <w:lang w:val="en-GB"/>
-        </w:rPr>
-        <w:t>2.3.2</w:t>
-      </w:r>
-      <w:r>
-        <w:rPr>
-          <w:rFonts w:asciiTheme="minorHAnsi" w:eastAsiaTheme="minorEastAsia" w:hAnsiTheme="minorHAnsi" w:cstheme="minorBidi"/>
-          <w:szCs w:val="22"/>
-          <w:lang w:val="en-GB" w:eastAsia="de-AT"/>
-        </w:rPr>
-        <w:tab/>
-      </w:r>
-      <w:r>
-        <w:rPr>
-          <w:lang w:val="en-GB"/>
-        </w:rPr>
-        <w:t>MusicPiece – Genre</w:t>
-      </w:r>
-      <w:r>
-        <w:rPr>
-          <w:lang w:val="en-GB"/>
-        </w:rPr>
-        <w:tab/>
-      </w:r>
-      <w:r>
-        <w:fldChar w:fldCharType="begin"/>
-      </w:r>
-      <w:r>
-        <w:rPr>
-          <w:lang w:val="en-GB"/>
-        </w:rPr>
-        <w:instrText xml:space="preserve"> PAGEREF _Toc486714028 \h </w:instrText>
-      </w:r>
-      <w:r>
-        <w:fldChar w:fldCharType="separate"/>
-      </w:r>
-      <w:r>
-        <w:rPr>
-          <w:lang w:val="en-GB"/>
-        </w:rPr>
-        <w:t>6</w:t>
-      </w:r>
-      <w:r>
-        <w:fldChar w:fldCharType="end"/>
-      </w:r>
-    </w:p>
-    <w:p>
-      <w:pPr>
-        <w:pStyle w:val="Verzeichnis3"/>
-        <w:rPr>
-          <w:rFonts w:asciiTheme="minorHAnsi" w:eastAsiaTheme="minorEastAsia" w:hAnsiTheme="minorHAnsi" w:cstheme="minorBidi"/>
-          <w:szCs w:val="22"/>
-          <w:lang w:val="en-GB" w:eastAsia="de-AT"/>
-        </w:rPr>
-      </w:pPr>
-      <w:r>
-        <w:rPr>
-          <w:lang w:val="en-GB"/>
-        </w:rPr>
-        <w:t>2.3.3</w:t>
-      </w:r>
-      <w:r>
-        <w:rPr>
-          <w:rFonts w:asciiTheme="minorHAnsi" w:eastAsiaTheme="minorEastAsia" w:hAnsiTheme="minorHAnsi" w:cstheme="minorBidi"/>
-          <w:szCs w:val="22"/>
-          <w:lang w:val="en-GB" w:eastAsia="de-AT"/>
-        </w:rPr>
-        <w:tab/>
-      </w:r>
-      <w:r>
-        <w:rPr>
-          <w:lang w:val="en-GB"/>
-        </w:rPr>
-        <w:t>MusicPiece – Score</w:t>
-      </w:r>
-      <w:r>
-        <w:rPr>
-          <w:lang w:val="en-GB"/>
-        </w:rPr>
-        <w:tab/>
-      </w:r>
-      <w:r>
-        <w:fldChar w:fldCharType="begin"/>
-      </w:r>
-      <w:r>
-        <w:rPr>
-          <w:lang w:val="en-GB"/>
-        </w:rPr>
-        <w:instrText xml:space="preserve"> PAGEREF _Toc486714029 \h </w:instrText>
-      </w:r>
-      <w:r>
-        <w:fldChar w:fldCharType="separate"/>
-      </w:r>
-      <w:r>
-        <w:rPr>
-          <w:lang w:val="en-GB"/>
-        </w:rPr>
         <w:t>6</w:t>
       </w:r>
       <w:r>
@@ -1029,7 +856,7 @@
         </w:rPr>
       </w:pPr>
       <w:r>
-        <w:t>2.3.4</w:t>
+        <w:t>2.3.1</w:t>
       </w:r>
       <w:r>
         <w:rPr>
@@ -1040,6 +867,132 @@
         <w:tab/>
       </w:r>
       <w:r>
+        <w:t>Genre – Genre</w:t>
+      </w:r>
+      <w:r>
+        <w:tab/>
+      </w:r>
+      <w:r>
+        <w:fldChar w:fldCharType="begin"/>
+      </w:r>
+      <w:r>
+        <w:instrText xml:space="preserve"> PAGEREF _Toc486877202 \h </w:instrText>
+      </w:r>
+      <w:r>
+        <w:fldChar w:fldCharType="separate"/>
+      </w:r>
+      <w:r>
+        <w:t>6</w:t>
+      </w:r>
+      <w:r>
+        <w:fldChar w:fldCharType="end"/>
+      </w:r>
+    </w:p>
+    <w:p>
+      <w:pPr>
+        <w:pStyle w:val="Verzeichnis3"/>
+        <w:rPr>
+          <w:rFonts w:asciiTheme="minorHAnsi" w:eastAsiaTheme="minorEastAsia" w:hAnsiTheme="minorHAnsi" w:cstheme="minorBidi"/>
+          <w:szCs w:val="22"/>
+          <w:lang w:val="de-AT" w:eastAsia="de-AT"/>
+        </w:rPr>
+      </w:pPr>
+      <w:r>
+        <w:t>2.3.2</w:t>
+      </w:r>
+      <w:r>
+        <w:rPr>
+          <w:rFonts w:asciiTheme="minorHAnsi" w:eastAsiaTheme="minorEastAsia" w:hAnsiTheme="minorHAnsi" w:cstheme="minorBidi"/>
+          <w:szCs w:val="22"/>
+          <w:lang w:val="de-AT" w:eastAsia="de-AT"/>
+        </w:rPr>
+        <w:tab/>
+      </w:r>
+      <w:r>
+        <w:t>MusicPiece – Genre</w:t>
+      </w:r>
+      <w:r>
+        <w:tab/>
+      </w:r>
+      <w:r>
+        <w:fldChar w:fldCharType="begin"/>
+      </w:r>
+      <w:r>
+        <w:instrText xml:space="preserve"> PAGEREF _Toc486877203 \h </w:instrText>
+      </w:r>
+      <w:r>
+        <w:fldChar w:fldCharType="separate"/>
+      </w:r>
+      <w:r>
+        <w:t>6</w:t>
+      </w:r>
+      <w:r>
+        <w:fldChar w:fldCharType="end"/>
+      </w:r>
+    </w:p>
+    <w:p>
+      <w:pPr>
+        <w:pStyle w:val="Verzeichnis3"/>
+        <w:rPr>
+          <w:rFonts w:asciiTheme="minorHAnsi" w:eastAsiaTheme="minorEastAsia" w:hAnsiTheme="minorHAnsi" w:cstheme="minorBidi"/>
+          <w:szCs w:val="22"/>
+          <w:lang w:val="de-AT" w:eastAsia="de-AT"/>
+        </w:rPr>
+      </w:pPr>
+      <w:r>
+        <w:t>2.3.3</w:t>
+      </w:r>
+      <w:r>
+        <w:rPr>
+          <w:rFonts w:asciiTheme="minorHAnsi" w:eastAsiaTheme="minorEastAsia" w:hAnsiTheme="minorHAnsi" w:cstheme="minorBidi"/>
+          <w:szCs w:val="22"/>
+          <w:lang w:val="de-AT" w:eastAsia="de-AT"/>
+        </w:rPr>
+        <w:tab/>
+      </w:r>
+      <w:r>
+        <w:t>MusicPiece – Score</w:t>
+      </w:r>
+      <w:r>
+        <w:tab/>
+      </w:r>
+      <w:r>
+        <w:fldChar w:fldCharType="begin"/>
+      </w:r>
+      <w:r>
+        <w:instrText xml:space="preserve"> PAGEREF _Toc486877204 \h </w:instrText>
+      </w:r>
+      <w:r>
+        <w:fldChar w:fldCharType="separate"/>
+      </w:r>
+      <w:r>
+        <w:t>6</w:t>
+      </w:r>
+      <w:r>
+        <w:fldChar w:fldCharType="end"/>
+      </w:r>
+    </w:p>
+    <w:p>
+      <w:pPr>
+        <w:pStyle w:val="Verzeichnis3"/>
+        <w:rPr>
+          <w:rFonts w:asciiTheme="minorHAnsi" w:eastAsiaTheme="minorEastAsia" w:hAnsiTheme="minorHAnsi" w:cstheme="minorBidi"/>
+          <w:szCs w:val="22"/>
+          <w:lang w:val="de-AT" w:eastAsia="de-AT"/>
+        </w:rPr>
+      </w:pPr>
+      <w:r>
+        <w:t>2.3.4</w:t>
+      </w:r>
+      <w:r>
+        <w:rPr>
+          <w:rFonts w:asciiTheme="minorHAnsi" w:eastAsiaTheme="minorEastAsia" w:hAnsiTheme="minorHAnsi" w:cstheme="minorBidi"/>
+          <w:szCs w:val="22"/>
+          <w:lang w:val="de-AT" w:eastAsia="de-AT"/>
+        </w:rPr>
+        <w:tab/>
+      </w:r>
+      <w:r>
         <w:t>Instrument – Score</w:t>
       </w:r>
       <w:r>
@@ -1049,7 +1002,7 @@
         <w:fldChar w:fldCharType="begin"/>
       </w:r>
       <w:r>
-        <w:instrText xml:space="preserve"> PAGEREF _Toc486714030 \h </w:instrText>
+        <w:instrText xml:space="preserve"> PAGEREF _Toc486877205 \h </w:instrText>
       </w:r>
       <w:r>
         <w:fldChar w:fldCharType="separate"/>
@@ -1090,12 +1043,12 @@
       <w:pPr>
         <w:pStyle w:val="berschrift1"/>
       </w:pPr>
-      <w:bookmarkStart w:id="5" w:name="_Toc486714018"/>
+      <w:bookmarkStart w:id="6" w:name="_Toc486877193"/>
       <w:r>
         <w:lastRenderedPageBreak/>
         <w:t>Systemschnittstellen</w:t>
       </w:r>
-      <w:bookmarkEnd w:id="5"/>
+      <w:bookmarkEnd w:id="6"/>
     </w:p>
     <w:p>
       <w:r>
@@ -1578,25 +1531,14 @@
                                     <w:lang w:val="de-AT"/>
                                   </w:rPr>
                                 </w:pPr>
-                                <w:proofErr w:type="spellStart"/>
                                 <w:r>
                                   <w:rPr>
                                     <w:color w:val="1F497D" w:themeColor="text2"/>
                                     <w:sz w:val="18"/>
                                     <w:lang w:val="de-AT"/>
                                   </w:rPr>
-                                  <w:t>jpa</w:t>
+                                  <w:t>jpa/</w:t>
                                 </w:r>
-                                <w:proofErr w:type="spellEnd"/>
-                                <w:r>
-                                  <w:rPr>
-                                    <w:color w:val="1F497D" w:themeColor="text2"/>
-                                    <w:sz w:val="18"/>
-                                    <w:lang w:val="de-AT"/>
-                                  </w:rPr>
-                                  <w:t>/</w:t>
-                                </w:r>
-                                <w:proofErr w:type="spellStart"/>
                                 <w:r>
                                   <w:rPr>
                                     <w:color w:val="1F497D" w:themeColor="text2"/>
@@ -1605,7 +1547,6 @@
                                   </w:rPr>
                                   <w:t>jdbc</w:t>
                                 </w:r>
-                                <w:proofErr w:type="spellEnd"/>
                               </w:p>
                             </w:txbxContent>
                           </wps:txbx>
@@ -1747,25 +1688,14 @@
                               <w:lang w:val="de-AT"/>
                             </w:rPr>
                           </w:pPr>
-                          <w:proofErr w:type="spellStart"/>
                           <w:r>
                             <w:rPr>
                               <w:color w:val="1F497D" w:themeColor="text2"/>
                               <w:sz w:val="18"/>
                               <w:lang w:val="de-AT"/>
                             </w:rPr>
-                            <w:t>jpa</w:t>
+                            <w:t>jpa/</w:t>
                           </w:r>
-                          <w:proofErr w:type="spellEnd"/>
-                          <w:r>
-                            <w:rPr>
-                              <w:color w:val="1F497D" w:themeColor="text2"/>
-                              <w:sz w:val="18"/>
-                              <w:lang w:val="de-AT"/>
-                            </w:rPr>
-                            <w:t>/</w:t>
-                          </w:r>
-                          <w:proofErr w:type="spellStart"/>
                           <w:r>
                             <w:rPr>
                               <w:color w:val="1F497D" w:themeColor="text2"/>
@@ -1774,7 +1704,6 @@
                             </w:rPr>
                             <w:t>jdbc</w:t>
                           </w:r>
-                          <w:proofErr w:type="spellEnd"/>
                         </w:p>
                       </w:txbxContent>
                     </v:textbox>
@@ -2316,23 +2245,13 @@
                                   <w:lang w:val="de-AT"/>
                                 </w:rPr>
                               </w:pPr>
-                              <w:proofErr w:type="spellStart"/>
                               <w:r>
                                 <w:rPr>
                                   <w:color w:val="1F497D" w:themeColor="text2"/>
                                   <w:sz w:val="18"/>
                                   <w:lang w:val="de-AT"/>
                                 </w:rPr>
-                                <w:t>json</w:t>
-                              </w:r>
-                              <w:proofErr w:type="spellEnd"/>
-                              <w:r>
-                                <w:rPr>
-                                  <w:color w:val="1F497D" w:themeColor="text2"/>
-                                  <w:sz w:val="18"/>
-                                  <w:lang w:val="de-AT"/>
-                                </w:rPr>
-                                <w:t xml:space="preserve">, </w:t>
+                                <w:t xml:space="preserve">json, </w:t>
                               </w:r>
                               <w:r>
                                 <w:rPr>
@@ -2376,23 +2295,13 @@
                             <w:lang w:val="de-AT"/>
                           </w:rPr>
                         </w:pPr>
-                        <w:proofErr w:type="spellStart"/>
                         <w:r>
                           <w:rPr>
                             <w:color w:val="1F497D" w:themeColor="text2"/>
                             <w:sz w:val="18"/>
                             <w:lang w:val="de-AT"/>
                           </w:rPr>
-                          <w:t>json</w:t>
-                        </w:r>
-                        <w:proofErr w:type="spellEnd"/>
-                        <w:r>
-                          <w:rPr>
-                            <w:color w:val="1F497D" w:themeColor="text2"/>
-                            <w:sz w:val="18"/>
-                            <w:lang w:val="de-AT"/>
-                          </w:rPr>
-                          <w:t xml:space="preserve">, </w:t>
+                          <w:t xml:space="preserve">json, </w:t>
                         </w:r>
                         <w:r>
                           <w:rPr>
@@ -2504,41 +2413,13 @@
                                   <w:lang w:val="de-AT"/>
                                 </w:rPr>
                               </w:pPr>
-                              <w:proofErr w:type="spellStart"/>
                               <w:r>
                                 <w:rPr>
                                   <w:color w:val="1F497D" w:themeColor="text2"/>
                                   <w:sz w:val="18"/>
                                   <w:lang w:val="de-AT"/>
                                 </w:rPr>
-                                <w:t>html</w:t>
-                              </w:r>
-                              <w:proofErr w:type="spellEnd"/>
-                              <w:r>
-                                <w:rPr>
-                                  <w:color w:val="1F497D" w:themeColor="text2"/>
-                                  <w:sz w:val="18"/>
-                                  <w:lang w:val="de-AT"/>
-                                </w:rPr>
-                                <w:t xml:space="preserve">, </w:t>
-                              </w:r>
-                              <w:proofErr w:type="spellStart"/>
-                              <w:r>
-                                <w:rPr>
-                                  <w:color w:val="1F497D" w:themeColor="text2"/>
-                                  <w:sz w:val="18"/>
-                                  <w:lang w:val="de-AT"/>
-                                </w:rPr>
-                                <w:t>json</w:t>
-                              </w:r>
-                              <w:proofErr w:type="spellEnd"/>
-                              <w:r>
-                                <w:rPr>
-                                  <w:color w:val="1F497D" w:themeColor="text2"/>
-                                  <w:sz w:val="18"/>
-                                  <w:lang w:val="de-AT"/>
-                                </w:rPr>
-                                <w:t xml:space="preserve">, </w:t>
+                                <w:t xml:space="preserve">html, json, </w:t>
                               </w:r>
                               <w:r>
                                 <w:rPr>
@@ -2582,41 +2463,13 @@
                             <w:lang w:val="de-AT"/>
                           </w:rPr>
                         </w:pPr>
-                        <w:proofErr w:type="spellStart"/>
                         <w:r>
                           <w:rPr>
                             <w:color w:val="1F497D" w:themeColor="text2"/>
                             <w:sz w:val="18"/>
                             <w:lang w:val="de-AT"/>
                           </w:rPr>
-                          <w:t>html</w:t>
-                        </w:r>
-                        <w:proofErr w:type="spellEnd"/>
-                        <w:r>
-                          <w:rPr>
-                            <w:color w:val="1F497D" w:themeColor="text2"/>
-                            <w:sz w:val="18"/>
-                            <w:lang w:val="de-AT"/>
-                          </w:rPr>
-                          <w:t xml:space="preserve">, </w:t>
-                        </w:r>
-                        <w:proofErr w:type="spellStart"/>
-                        <w:r>
-                          <w:rPr>
-                            <w:color w:val="1F497D" w:themeColor="text2"/>
-                            <w:sz w:val="18"/>
-                            <w:lang w:val="de-AT"/>
-                          </w:rPr>
-                          <w:t>json</w:t>
-                        </w:r>
-                        <w:proofErr w:type="spellEnd"/>
-                        <w:r>
-                          <w:rPr>
-                            <w:color w:val="1F497D" w:themeColor="text2"/>
-                            <w:sz w:val="18"/>
-                            <w:lang w:val="de-AT"/>
-                          </w:rPr>
-                          <w:t xml:space="preserve">, </w:t>
+                          <w:t xml:space="preserve">html, json, </w:t>
                         </w:r>
                         <w:r>
                           <w:rPr>
@@ -3239,37 +3092,29 @@
       <w:pPr>
         <w:pStyle w:val="berschrift1"/>
       </w:pPr>
-      <w:bookmarkStart w:id="6" w:name="_Toc486714019"/>
+      <w:bookmarkStart w:id="7" w:name="_Toc486877194"/>
       <w:r>
         <w:lastRenderedPageBreak/>
         <w:t>Datenbank</w:t>
       </w:r>
       <w:r>
         <w:t>modell</w:t>
-      </w:r>
-      <w:bookmarkEnd w:id="6"/>
-    </w:p>
-    <w:p>
-      <w:pPr>
-        <w:pStyle w:val="berschrift2"/>
-      </w:pPr>
-      <w:bookmarkStart w:id="7" w:name="_Toc486714020"/>
-      <w:r>
-        <w:t>ERD</w:t>
       </w:r>
       <w:bookmarkEnd w:id="7"/>
     </w:p>
     <w:p>
-      <w:r>
-        <w:t>Nachdem als Datenbank MySQL zum Einsatz kommt, liegt auch ein entsprechendes MySQL-</w:t>
-      </w:r>
-      <w:proofErr w:type="spellStart"/>
-      <w:r>
-        <w:t>Workbench</w:t>
-      </w:r>
-      <w:proofErr w:type="spellEnd"/>
-      <w:r>
-        <w:t xml:space="preserve">-Datenbankmodell </w:t>
+      <w:pPr>
+        <w:pStyle w:val="berschrift2"/>
+      </w:pPr>
+      <w:bookmarkStart w:id="8" w:name="_Toc486877195"/>
+      <w:r>
+        <w:t>ERD</w:t>
+      </w:r>
+      <w:bookmarkEnd w:id="8"/>
+    </w:p>
+    <w:p>
+      <w:r>
+        <w:t xml:space="preserve">Nachdem als Datenbank MySQL zum Einsatz kommt, liegt auch ein entsprechendes MySQL-Workbench-Datenbankmodell </w:t>
       </w:r>
       <w:r>
         <w:t>vor:</w:t>
@@ -3326,35 +3171,25 @@
       <w:pPr>
         <w:pStyle w:val="berschrift2"/>
       </w:pPr>
-      <w:bookmarkStart w:id="8" w:name="_Toc486714021"/>
+      <w:bookmarkStart w:id="9" w:name="_Toc486877196"/>
       <w:r>
         <w:t>Entitäten</w:t>
       </w:r>
-      <w:bookmarkEnd w:id="8"/>
+      <w:bookmarkEnd w:id="9"/>
     </w:p>
     <w:p>
       <w:pPr>
         <w:pStyle w:val="berschrift3"/>
       </w:pPr>
-      <w:bookmarkStart w:id="9" w:name="_Toc486714022"/>
-      <w:proofErr w:type="spellStart"/>
+      <w:bookmarkStart w:id="10" w:name="_Toc486877197"/>
       <w:r>
         <w:t>MusicPiece</w:t>
       </w:r>
-      <w:bookmarkEnd w:id="9"/>
-      <w:proofErr w:type="spellEnd"/>
+      <w:bookmarkEnd w:id="10"/>
     </w:p>
     <w:p>
       <w:r>
-        <w:t xml:space="preserve">Die Entität </w:t>
-      </w:r>
-      <w:proofErr w:type="spellStart"/>
-      <w:r>
-        <w:t>MusicPiece</w:t>
-      </w:r>
-      <w:proofErr w:type="spellEnd"/>
-      <w:r>
-        <w:t xml:space="preserve"> stellt einen fundamentalen Baustein im Notenarchiv da und repräsentiert ein Musikstück</w:t>
+        <w:t>Die Entität MusicPiece stellt einen fundamentalen Baustein im Notenarchiv da und repräsentiert ein Musikstück</w:t>
       </w:r>
       <w:r>
         <w:t>.</w:t>
@@ -3393,11 +3228,9 @@
             <w:pPr>
               <w:jc w:val="left"/>
             </w:pPr>
-            <w:proofErr w:type="spellStart"/>
             <w:r>
               <w:t>MusicPieceId</w:t>
             </w:r>
-            <w:proofErr w:type="spellEnd"/>
           </w:p>
         </w:tc>
         <w:tc>
@@ -3428,11 +3261,9 @@
             <w:pPr>
               <w:jc w:val="left"/>
             </w:pPr>
-            <w:proofErr w:type="spellStart"/>
             <w:r>
               <w:t>MusicPieceName</w:t>
             </w:r>
-            <w:proofErr w:type="spellEnd"/>
           </w:p>
         </w:tc>
         <w:tc>
@@ -3460,11 +3291,9 @@
             <w:pPr>
               <w:jc w:val="left"/>
             </w:pPr>
-            <w:proofErr w:type="spellStart"/>
             <w:r>
               <w:t>Difficulty</w:t>
             </w:r>
-            <w:proofErr w:type="spellEnd"/>
           </w:p>
         </w:tc>
         <w:tc>
@@ -3492,11 +3321,9 @@
             <w:pPr>
               <w:jc w:val="left"/>
             </w:pPr>
-            <w:proofErr w:type="spellStart"/>
             <w:r>
               <w:t>ArchiveNo</w:t>
             </w:r>
-            <w:proofErr w:type="spellEnd"/>
           </w:p>
         </w:tc>
         <w:tc>
@@ -3512,15 +3339,7 @@
               <w:t>Archivnummer</w:t>
             </w:r>
             <w:r>
-              <w:t xml:space="preserve"> je nach </w:t>
-            </w:r>
-            <w:proofErr w:type="spellStart"/>
-            <w:r>
-              <w:t>Nummerierungssystem</w:t>
-            </w:r>
-            <w:proofErr w:type="spellEnd"/>
-            <w:r>
-              <w:t xml:space="preserve"> des Musikvereins</w:t>
+              <w:t xml:space="preserve"> je nach Nummerierungssystem des Musikvereins</w:t>
             </w:r>
             <w:r>
               <w:t>; optional</w:t>
@@ -3569,11 +3388,9 @@
             <w:pPr>
               <w:jc w:val="left"/>
             </w:pPr>
-            <w:proofErr w:type="spellStart"/>
             <w:r>
               <w:t>GenreId</w:t>
             </w:r>
-            <w:proofErr w:type="spellEnd"/>
           </w:p>
         </w:tc>
         <w:tc>
@@ -3596,24 +3413,15 @@
       <w:pPr>
         <w:pStyle w:val="berschrift3"/>
       </w:pPr>
-      <w:bookmarkStart w:id="10" w:name="_Toc486714023"/>
+      <w:bookmarkStart w:id="11" w:name="_Toc486877198"/>
       <w:r>
         <w:t>Genre</w:t>
       </w:r>
-      <w:bookmarkEnd w:id="10"/>
+      <w:bookmarkEnd w:id="11"/>
     </w:p>
     <w:p>
       <w:r>
-        <w:t xml:space="preserve">Die Entität </w:t>
-      </w:r>
-      <w:r>
-        <w:t>Genre</w:t>
-      </w:r>
-      <w:r>
-        <w:t xml:space="preserve"> stellt </w:t>
-      </w:r>
-      <w:r>
-        <w:t>Musikgenres für Musikstücke bereit</w:t>
+        <w:t>Die Entität Genre stellt Musikgenres für Musikstücke bereit</w:t>
       </w:r>
       <w:r>
         <w:t xml:space="preserve"> und wird dabei hierarchisch aufgebaut</w:t>
@@ -3685,11 +3493,9 @@
             <w:pPr>
               <w:jc w:val="left"/>
             </w:pPr>
-            <w:proofErr w:type="spellStart"/>
             <w:r>
               <w:t>GenreId</w:t>
             </w:r>
-            <w:proofErr w:type="spellEnd"/>
           </w:p>
         </w:tc>
         <w:tc>
@@ -3702,10 +3508,7 @@
               <w:jc w:val="left"/>
             </w:pPr>
             <w:r>
-              <w:t xml:space="preserve">Eindeutige ID eines Genres </w:t>
-            </w:r>
-            <w:r>
-              <w:t>(Primärschlüssel)</w:t>
+              <w:t>Eindeutige ID eines Genres (Primärschlüssel)</w:t>
             </w:r>
           </w:p>
         </w:tc>
@@ -3720,11 +3523,9 @@
             <w:pPr>
               <w:jc w:val="left"/>
             </w:pPr>
-            <w:proofErr w:type="spellStart"/>
             <w:r>
               <w:t>GenreName</w:t>
             </w:r>
-            <w:proofErr w:type="spellEnd"/>
           </w:p>
         </w:tc>
         <w:tc>
@@ -3752,11 +3553,9 @@
             <w:pPr>
               <w:jc w:val="left"/>
             </w:pPr>
-            <w:proofErr w:type="spellStart"/>
             <w:r>
               <w:t>ParentId</w:t>
             </w:r>
-            <w:proofErr w:type="spellEnd"/>
           </w:p>
         </w:tc>
         <w:tc>
@@ -3779,21 +3578,15 @@
       <w:pPr>
         <w:pStyle w:val="berschrift3"/>
       </w:pPr>
-      <w:bookmarkStart w:id="11" w:name="_Toc486714024"/>
+      <w:bookmarkStart w:id="12" w:name="_Toc486877199"/>
       <w:r>
         <w:t>Instrument</w:t>
       </w:r>
-      <w:bookmarkEnd w:id="11"/>
+      <w:bookmarkEnd w:id="12"/>
     </w:p>
     <w:p>
       <w:r>
-        <w:t xml:space="preserve">Die Entität </w:t>
-      </w:r>
-      <w:r>
-        <w:t>Instrument</w:t>
-      </w:r>
-      <w:r>
-        <w:t xml:space="preserve"> </w:t>
+        <w:t xml:space="preserve">Die Entität Instrument </w:t>
       </w:r>
       <w:r>
         <w:t>wird verwendet, um Musikinstrumente zu Einzelstimmen von</w:t>
@@ -3844,11 +3637,9 @@
             <w:pPr>
               <w:jc w:val="left"/>
             </w:pPr>
-            <w:proofErr w:type="spellStart"/>
             <w:r>
               <w:t>InstrumentId</w:t>
             </w:r>
-            <w:proofErr w:type="spellEnd"/>
           </w:p>
         </w:tc>
         <w:tc>
@@ -3861,13 +3652,7 @@
               <w:jc w:val="left"/>
             </w:pPr>
             <w:r>
-              <w:t xml:space="preserve">Eindeutige ID eines </w:t>
-            </w:r>
-            <w:r>
-              <w:t>Musikinstruments</w:t>
-            </w:r>
-            <w:r>
-              <w:t xml:space="preserve"> (Primärschlüssel)</w:t>
+              <w:t>Eindeutige ID eines Musikinstruments (Primärschlüssel)</w:t>
             </w:r>
           </w:p>
         </w:tc>
@@ -3882,11 +3667,9 @@
             <w:pPr>
               <w:jc w:val="left"/>
             </w:pPr>
-            <w:proofErr w:type="spellStart"/>
             <w:r>
               <w:t>InstrumentName</w:t>
             </w:r>
-            <w:proofErr w:type="spellEnd"/>
           </w:p>
         </w:tc>
         <w:tc>
@@ -3899,10 +3682,7 @@
               <w:jc w:val="left"/>
             </w:pPr>
             <w:r>
-              <w:t>Name des Musikinstruments</w:t>
-            </w:r>
-            <w:r>
-              <w:t>; nicht-optional</w:t>
+              <w:t>Name des Musikinstruments; nicht-optional</w:t>
             </w:r>
           </w:p>
         </w:tc>
@@ -3932,23 +3712,7 @@
               <w:jc w:val="left"/>
             </w:pPr>
             <w:r>
-              <w:t xml:space="preserve">Stimmung des Musikinstruments, </w:t>
-            </w:r>
-            <w:proofErr w:type="spellStart"/>
-            <w:r>
-              <w:t>zB</w:t>
-            </w:r>
-            <w:proofErr w:type="spellEnd"/>
-            <w:r>
-              <w:t xml:space="preserve"> Altsaxophon ist in „</w:t>
-            </w:r>
-            <w:proofErr w:type="spellStart"/>
-            <w:r>
-              <w:t>Eb</w:t>
-            </w:r>
-            <w:proofErr w:type="spellEnd"/>
-            <w:r>
-              <w:t>“ gestimmt; nicht-optional</w:t>
+              <w:t>Stimmung des Musikinstruments, zB Altsaxophon ist in „Eb“ gestimmt; nicht-optional</w:t>
             </w:r>
           </w:p>
         </w:tc>
@@ -3958,24 +3722,15 @@
       <w:pPr>
         <w:pStyle w:val="berschrift3"/>
       </w:pPr>
-      <w:bookmarkStart w:id="12" w:name="_Toc486714025"/>
+      <w:bookmarkStart w:id="13" w:name="_Toc486877200"/>
       <w:r>
         <w:t>Score</w:t>
       </w:r>
-      <w:bookmarkEnd w:id="12"/>
+      <w:bookmarkEnd w:id="13"/>
     </w:p>
     <w:p>
       <w:r>
-        <w:t xml:space="preserve">Die Entität </w:t>
-      </w:r>
-      <w:r>
-        <w:t>Score</w:t>
-      </w:r>
-      <w:r>
-        <w:t xml:space="preserve"> </w:t>
-      </w:r>
-      <w:r>
-        <w:t>repräsentiert eine Einzelstimme eines Musikstücks. Einzelstimme bedeutet, dass vorliegende Noten (PDF-Datei) eines Musikstücks für genau ein Musikinstrument geeignet ist. So existieren für ein Musikstück beispielsweise Einzelstimmen für Tuba, Klarinette, Trompete usw. und auch die Partitur (Sammlung aller Stimmen für den Dirigenten</w:t>
+        <w:t>Die Entität Score repräsentiert eine Einzelstimme eines Musikstücks. Einzelstimme bedeutet, dass vorliegende Noten (PDF-Datei) eines Musikstücks für genau ein Musikinstrument geeignet ist. So existieren für ein Musikstück beispielsweise Einzelstimmen für Tuba, Klarinette, Trompete usw. und auch die Partitur (Sammlung aller Stimmen für den Dirigenten</w:t>
       </w:r>
       <w:r>
         <w:t>; Partitur wird wie ein Instrument gehandhabt</w:t>
@@ -4017,11 +3772,9 @@
             <w:pPr>
               <w:jc w:val="left"/>
             </w:pPr>
-            <w:proofErr w:type="spellStart"/>
             <w:r>
               <w:t>ScoreId</w:t>
             </w:r>
-            <w:proofErr w:type="spellEnd"/>
           </w:p>
         </w:tc>
         <w:tc>
@@ -4052,11 +3805,9 @@
             <w:pPr>
               <w:jc w:val="left"/>
             </w:pPr>
-            <w:proofErr w:type="spellStart"/>
             <w:r>
               <w:t>MusicPieceId</w:t>
             </w:r>
-            <w:proofErr w:type="spellEnd"/>
           </w:p>
         </w:tc>
         <w:tc>
@@ -4087,11 +3838,9 @@
             <w:pPr>
               <w:jc w:val="left"/>
             </w:pPr>
-            <w:proofErr w:type="spellStart"/>
             <w:r>
               <w:t>InstrumentId</w:t>
             </w:r>
-            <w:proofErr w:type="spellEnd"/>
           </w:p>
         </w:tc>
         <w:tc>
@@ -4119,11 +3868,9 @@
             <w:pPr>
               <w:jc w:val="left"/>
             </w:pPr>
-            <w:proofErr w:type="spellStart"/>
             <w:r>
               <w:t>FileName</w:t>
             </w:r>
-            <w:proofErr w:type="spellEnd"/>
           </w:p>
         </w:tc>
         <w:tc>
@@ -4151,11 +3898,9 @@
             <w:pPr>
               <w:jc w:val="left"/>
             </w:pPr>
-            <w:proofErr w:type="spellStart"/>
             <w:r>
               <w:t>InstrumentNo</w:t>
             </w:r>
-            <w:proofErr w:type="spellEnd"/>
           </w:p>
         </w:tc>
         <w:tc>
@@ -4190,22 +3935,22 @@
       <w:pPr>
         <w:pStyle w:val="berschrift2"/>
       </w:pPr>
-      <w:bookmarkStart w:id="13" w:name="_Toc486714026"/>
+      <w:bookmarkStart w:id="14" w:name="_Toc486877201"/>
       <w:r>
         <w:lastRenderedPageBreak/>
         <w:t>Beziehungen</w:t>
       </w:r>
-      <w:bookmarkEnd w:id="13"/>
+      <w:bookmarkEnd w:id="14"/>
     </w:p>
     <w:p>
       <w:pPr>
         <w:pStyle w:val="berschrift3"/>
       </w:pPr>
-      <w:bookmarkStart w:id="14" w:name="_Toc486714027"/>
+      <w:bookmarkStart w:id="15" w:name="_Toc486877202"/>
       <w:r>
         <w:t>Genre – Genre</w:t>
       </w:r>
-      <w:bookmarkEnd w:id="14"/>
+      <w:bookmarkEnd w:id="15"/>
     </w:p>
     <w:p>
       <w:r>
@@ -4257,25 +4002,15 @@
       <w:pPr>
         <w:pStyle w:val="berschrift3"/>
       </w:pPr>
-      <w:bookmarkStart w:id="15" w:name="_Toc486714028"/>
-      <w:proofErr w:type="spellStart"/>
-      <w:r>
-        <w:t>MusicPiece</w:t>
-      </w:r>
-      <w:proofErr w:type="spellEnd"/>
-      <w:r>
-        <w:t xml:space="preserve"> – Genre</w:t>
-      </w:r>
-      <w:bookmarkEnd w:id="15"/>
+      <w:bookmarkStart w:id="16" w:name="_Toc486877203"/>
+      <w:r>
+        <w:t>MusicPiece – Genre</w:t>
+      </w:r>
+      <w:bookmarkEnd w:id="16"/>
     </w:p>
     <w:p>
-      <w:proofErr w:type="spellStart"/>
-      <w:r>
-        <w:t>MusicPiece</w:t>
-      </w:r>
-      <w:proofErr w:type="spellEnd"/>
-      <w:r>
-        <w:t xml:space="preserve">: </w:t>
+      <w:r>
+        <w:t xml:space="preserve">MusicPiece: </w:t>
       </w:r>
       <w:r>
         <w:t>1, n</w:t>
@@ -4332,31 +4067,15 @@
       <w:pPr>
         <w:pStyle w:val="berschrift3"/>
       </w:pPr>
-      <w:bookmarkStart w:id="16" w:name="_Toc486714029"/>
-      <w:proofErr w:type="spellStart"/>
-      <w:r>
-        <w:t>MusicPiece</w:t>
-      </w:r>
-      <w:proofErr w:type="spellEnd"/>
-      <w:r>
-        <w:t xml:space="preserve"> – </w:t>
-      </w:r>
-      <w:r>
-        <w:t>Score</w:t>
-      </w:r>
-      <w:bookmarkEnd w:id="16"/>
+      <w:bookmarkStart w:id="17" w:name="_Toc486877204"/>
+      <w:r>
+        <w:t>MusicPiece – Score</w:t>
+      </w:r>
+      <w:bookmarkEnd w:id="17"/>
     </w:p>
     <w:p>
-      <w:proofErr w:type="spellStart"/>
-      <w:r>
-        <w:t>MusicPiece</w:t>
-      </w:r>
-      <w:proofErr w:type="spellEnd"/>
-      <w:r>
-        <w:t xml:space="preserve">: </w:t>
-      </w:r>
-      <w:r>
-        <w:t>1</w:t>
+      <w:r>
+        <w:t>MusicPiece: 1</w:t>
       </w:r>
       <w:r>
         <w:tab/>
@@ -4366,15 +4085,7 @@
       </w:r>
       <w:r>
         <w:tab/>
-      </w:r>
-      <w:r>
-        <w:t>Score</w:t>
-      </w:r>
-      <w:r>
-        <w:t>: 1</w:t>
-      </w:r>
-      <w:r>
-        <w:t>, n</w:t>
+        <w:t>Score: 1, n</w:t>
       </w:r>
     </w:p>
     <w:p/>
@@ -4413,8 +4124,6 @@
       <w:r>
         <w:t xml:space="preserve"> Einzelstimmen (Noten) und eine Einzelstimme gehört genau zu einem Musikstück.</w:t>
       </w:r>
-      <w:bookmarkStart w:id="17" w:name="_GoBack"/>
-      <w:bookmarkEnd w:id="17"/>
     </w:p>
     <w:p>
       <w:pPr>
@@ -4429,22 +4138,16 @@
       <w:pPr>
         <w:pStyle w:val="berschrift3"/>
       </w:pPr>
-      <w:bookmarkStart w:id="18" w:name="_Toc486714030"/>
+      <w:bookmarkStart w:id="18" w:name="_Toc486877205"/>
       <w:r>
         <w:lastRenderedPageBreak/>
-        <w:t>Instrument</w:t>
-      </w:r>
-      <w:r>
-        <w:t xml:space="preserve"> – Score</w:t>
+        <w:t>Instrument – Score</w:t>
       </w:r>
       <w:bookmarkEnd w:id="18"/>
     </w:p>
     <w:p>
       <w:r>
-        <w:t>Instrument</w:t>
-      </w:r>
-      <w:r>
-        <w:t>: 1</w:t>
+        <w:t>Instrument: 1</w:t>
       </w:r>
       <w:r>
         <w:tab/>
@@ -4479,10 +4182,7 @@
     </w:p>
     <w:p>
       <w:r>
-        <w:t>Eine Einzelstimme ist genau für ein Instrument spezifiziert. Ein Instrument kann natürlich für mehrere verschiedene Einzelstimmen bestimmt sein (einerseits durch mehrere Musikstücke sowie durch Mehrfachbesetzung eines Musikinstruments bei einem Musikstück)</w:t>
-      </w:r>
-      <w:r>
-        <w:t>.</w:t>
+        <w:t>Eine Einzelstimme ist genau für ein Instrument spezifiziert. Ein Instrument kann natürlich für mehrere verschiedene Einzelstimmen bestimmt sein (einerseits durch mehrere Musikstücke sowie durch Mehrfachbesetzung eines Musikinstruments bei einem Musikstück).</w:t>
       </w:r>
     </w:p>
     <w:p/>
@@ -4699,19 +4399,11 @@
         <w:sz w:val="18"/>
       </w:rPr>
     </w:pPr>
-    <w:proofErr w:type="spellStart"/>
     <w:r>
       <w:rPr>
         <w:sz w:val="18"/>
       </w:rPr>
-      <w:t>Matr</w:t>
-    </w:r>
-    <w:proofErr w:type="spellEnd"/>
-    <w:r>
-      <w:rPr>
-        <w:sz w:val="18"/>
-      </w:rPr>
-      <w:t>.-Nr.: S1610237004</w:t>
+      <w:t>Matr.-Nr.: S1610237004</w:t>
     </w:r>
     <w:r>
       <w:rPr>
@@ -4791,19 +4483,11 @@
       </w:rPr>
       <w:tab/>
     </w:r>
-    <w:proofErr w:type="spellStart"/>
     <w:r>
       <w:rPr>
         <w:sz w:val="18"/>
       </w:rPr>
-      <w:t>Matr</w:t>
-    </w:r>
-    <w:proofErr w:type="spellEnd"/>
-    <w:r>
-      <w:rPr>
-        <w:sz w:val="18"/>
-      </w:rPr>
-      <w:t>.-Nr.: S1610237028</w:t>
+      <w:t>Matr.-Nr.: S1610237028</w:t>
     </w:r>
   </w:p>
   <w:p>
@@ -4865,14 +4549,27 @@
     <w:r>
       <w:instrText xml:space="preserve"> IF  </w:instrText>
     </w:r>
-    <w:fldSimple w:instr=" STYLEREF &quot;Überschrift 1&quot; \n \* MERGEFORMAT ">
-      <w:r>
-        <w:rPr>
-          <w:noProof/>
-        </w:rPr>
-        <w:instrText>2</w:instrText>
-      </w:r>
-    </w:fldSimple>
+    <w:r>
+      <w:fldChar w:fldCharType="begin"/>
+    </w:r>
+    <w:r>
+      <w:instrText xml:space="preserve"> STYLEREF "Überschrift 1" \n \* MERGEFORMAT </w:instrText>
+    </w:r>
+    <w:r>
+      <w:fldChar w:fldCharType="separate"/>
+    </w:r>
+    <w:r>
+      <w:rPr>
+        <w:noProof/>
+      </w:rPr>
+      <w:instrText>0</w:instrText>
+    </w:r>
+    <w:r>
+      <w:rPr>
+        <w:noProof/>
+      </w:rPr>
+      <w:fldChar w:fldCharType="end"/>
+    </w:r>
     <w:r>
       <w:instrText xml:space="preserve">&lt;&gt;"0" </w:instrText>
     </w:r>
@@ -4882,14 +4579,30 @@
     <w:r>
       <w:instrText xml:space="preserve"> QUOTE </w:instrText>
     </w:r>
-    <w:fldSimple w:instr=" STYLEREF &quot;Überschrift 1&quot; \n \* MERGEFORMAT ">
-      <w:r>
-        <w:rPr>
-          <w:noProof/>
-        </w:rPr>
-        <w:instrText>2</w:instrText>
-      </w:r>
-    </w:fldSimple>
+    <w:r>
+      <w:fldChar w:fldCharType="begin"/>
+    </w:r>
+    <w:r>
+      <w:instrText xml:space="preserve"> STYLEREF "Überschrift 1" \n </w:instrText>
+    </w:r>
+    <w:r>
+      <w:instrText xml:space="preserve">\* MERGEFORMAT </w:instrText>
+    </w:r>
+    <w:r>
+      <w:fldChar w:fldCharType="separate"/>
+    </w:r>
+    <w:r>
+      <w:rPr>
+        <w:noProof/>
+      </w:rPr>
+      <w:instrText>1</w:instrText>
+    </w:r>
+    <w:r>
+      <w:rPr>
+        <w:noProof/>
+      </w:rPr>
+      <w:fldChar w:fldCharType="end"/>
+    </w:r>
     <w:r>
       <w:instrText xml:space="preserve"> " " \* MERGEFORMAT </w:instrText>
     </w:r>
@@ -4900,7 +4613,7 @@
       <w:rPr>
         <w:noProof/>
       </w:rPr>
-      <w:instrText>2</w:instrText>
+      <w:instrText>1</w:instrText>
     </w:r>
     <w:r>
       <w:instrText xml:space="preserve"> </w:instrText>
@@ -4912,25 +4625,29 @@
       <w:instrText xml:space="preserve"> \* MERGEFORMAT </w:instrText>
     </w:r>
     <w:r>
+      <w:fldChar w:fldCharType="end"/>
+    </w:r>
+    <w:r>
+      <w:fldChar w:fldCharType="begin"/>
+    </w:r>
+    <w:r>
+      <w:instrText xml:space="preserve"> STYLEREF "Überschrift 1" \* MERGEFORMAT </w:instrText>
+    </w:r>
+    <w:r>
       <w:fldChar w:fldCharType="separate"/>
     </w:r>
     <w:r>
       <w:rPr>
         <w:noProof/>
       </w:rPr>
-      <w:t xml:space="preserve">2 </w:t>
+      <w:t>Inhaltsverzeichnis</w:t>
     </w:r>
     <w:r>
+      <w:rPr>
+        <w:noProof/>
+      </w:rPr>
       <w:fldChar w:fldCharType="end"/>
     </w:r>
-    <w:fldSimple w:instr=" STYLEREF &quot;Überschrift 1&quot; \* MERGEFORMAT ">
-      <w:r>
-        <w:rPr>
-          <w:noProof/>
-        </w:rPr>
-        <w:t>Datenbankmodell</w:t>
-      </w:r>
-    </w:fldSimple>
     <w:r>
       <w:tab/>
     </w:r>
@@ -4947,7 +4664,7 @@
       <w:rPr>
         <w:noProof/>
       </w:rPr>
-      <w:t>7</w:t>
+      <w:t>2</w:t>
     </w:r>
     <w:r>
       <w:fldChar w:fldCharType="end"/>
@@ -8732,6 +8449,7 @@
     <w:lsdException w:name="HTML Sample" w:semiHidden="1" w:unhideWhenUsed="1"/>
     <w:lsdException w:name="HTML Typewriter" w:semiHidden="1" w:unhideWhenUsed="1"/>
     <w:lsdException w:name="HTML Variable" w:semiHidden="1" w:unhideWhenUsed="1"/>
+    <w:lsdException w:name="Normal Table" w:semiHidden="1" w:unhideWhenUsed="1"/>
     <w:lsdException w:name="annotation subject" w:semiHidden="1" w:unhideWhenUsed="1"/>
     <w:lsdException w:name="No List" w:semiHidden="1" w:unhideWhenUsed="1"/>
     <w:lsdException w:name="Outline List 1" w:semiHidden="1" w:unhideWhenUsed="1"/>
@@ -8778,8 +8496,10 @@
     <w:lsdException w:name="Table Subtle 2" w:semiHidden="1" w:unhideWhenUsed="1"/>
     <w:lsdException w:name="Table Web 1" w:semiHidden="1" w:unhideWhenUsed="1"/>
     <w:lsdException w:name="Table Web 2" w:semiHidden="1" w:unhideWhenUsed="1"/>
+    <w:lsdException w:name="Table Web 3" w:semiHidden="1" w:unhideWhenUsed="1"/>
     <w:lsdException w:name="Balloon Text" w:semiHidden="1" w:unhideWhenUsed="1"/>
     <w:lsdException w:name="Table Grid" w:uiPriority="59"/>
+    <w:lsdException w:name="Table Theme" w:semiHidden="1" w:unhideWhenUsed="1"/>
     <w:lsdException w:name="Placeholder Text" w:semiHidden="1"/>
     <w:lsdException w:name="No Spacing" w:uiPriority="1"/>
     <w:lsdException w:name="Light Shading" w:uiPriority="60"/>
@@ -10444,7 +10164,7 @@
 </file>
 
 <file path=customXml/itemProps1.xml><?xml version="1.0" encoding="utf-8"?>
-<ds:datastoreItem xmlns:ds="http://schemas.openxmlformats.org/officeDocument/2006/customXml" ds:itemID="{8916B230-F556-4555-BD3B-F89768255236}">
+<ds:datastoreItem xmlns:ds="http://schemas.openxmlformats.org/officeDocument/2006/customXml" ds:itemID="{3118AF58-4741-45B6-A521-5F5DBFB2E792}">
   <ds:schemaRefs>
     <ds:schemaRef ds:uri="http://schemas.openxmlformats.org/officeDocument/2006/bibliography"/>
   </ds:schemaRefs>

</xml_diff>